<commit_message>
updated version of view
git-svn-id: svn://127.0.0.1/Core@7907 17c802ae-cbca-534c-9e8e-6d19a4926c45
</commit_message>
<xml_diff>
--- a/trunk/doc/readme_exnm04060003en_updt3.docx
+++ b/trunk/doc/readme_exnm04060003en_updt3.docx
@@ -70,11 +70,21 @@
       <w:pPr>
         <w:pStyle w:val="coverinfo"/>
       </w:pPr>
-      <w:fldSimple w:instr=" DOCPROPERTY  $Product$  \* MERGEFORMAT ">
-        <w:r>
-          <w:t>Network Manager</w:t>
-        </w:r>
-      </w:fldSimple>
+      <w:r>
+        <w:fldChar w:fldCharType="begin"/>
+      </w:r>
+      <w:r>
+        <w:instrText xml:space="preserve"> DOCPROPERTY  $Product$  \* MERGEFORMAT </w:instrText>
+      </w:r>
+      <w:r>
+        <w:fldChar w:fldCharType="separate"/>
+      </w:r>
+      <w:r>
+        <w:t>Network Manager</w:t>
+      </w:r>
+      <w:r>
+        <w:fldChar w:fldCharType="end"/>
+      </w:r>
     </w:p>
     <w:p>
       <w:pPr>
@@ -120,14 +130,24 @@
           <w:docGrid w:linePitch="360"/>
         </w:sectPr>
       </w:pPr>
-      <w:fldSimple w:instr=" DOCPROPERTY  &quot;$Base Release$&quot;  \* MERGEFORMAT ">
-        <w:r>
-          <w:t>4.6</w:t>
-        </w:r>
-        <w:r>
-          <w:t>.0.0</w:t>
-        </w:r>
-      </w:fldSimple>
+      <w:r>
+        <w:fldChar w:fldCharType="begin"/>
+      </w:r>
+      <w:r>
+        <w:instrText xml:space="preserve"> DOCPROPERTY  "$Base Release$"  \* MERGEFORMAT </w:instrText>
+      </w:r>
+      <w:r>
+        <w:fldChar w:fldCharType="separate"/>
+      </w:r>
+      <w:r>
+        <w:t>4.6</w:t>
+      </w:r>
+      <w:r>
+        <w:t>.0.0</w:t>
+      </w:r>
+      <w:r>
+        <w:fldChar w:fldCharType="end"/>
+      </w:r>
       <w:r>
         <w:t xml:space="preserve"> Fix </w:t>
       </w:r>
@@ -564,15 +584,25 @@
       <w:r>
         <w:t xml:space="preserve">This document defines the changes made to the </w:t>
       </w:r>
-      <w:fldSimple w:instr=" DOCPROPERTY  $Product$  \* MERGEFORMAT ">
-        <w:r>
-          <w:t>Network Manager</w:t>
-        </w:r>
-      </w:fldSimple>
       <w:r>
         <w:fldChar w:fldCharType="begin"/>
       </w:r>
       <w:r>
+        <w:instrText xml:space="preserve"> DOCPROPERTY  $Product$  \* MERGEFORMAT </w:instrText>
+      </w:r>
+      <w:r>
+        <w:fldChar w:fldCharType="separate"/>
+      </w:r>
+      <w:r>
+        <w:t>Network Manager</w:t>
+      </w:r>
+      <w:r>
+        <w:fldChar w:fldCharType="end"/>
+      </w:r>
+      <w:r>
+        <w:fldChar w:fldCharType="begin"/>
+      </w:r>
+      <w:r>
         <w:instrText xml:space="preserve"> SUBJECT   \* MERGEFORMAT </w:instrText>
       </w:r>
       <w:r>
@@ -584,19 +614,42 @@
       <w:r>
         <w:t xml:space="preserve">product for </w:t>
       </w:r>
-      <w:fldSimple w:instr=" DOCPROPERTY  &quot;$Base Release$&quot;  \* MERGEFORMAT ">
-        <w:r>
-          <w:t>4.5.0.0</w:t>
-        </w:r>
-      </w:fldSimple>
+      <w:r>
+        <w:fldChar w:fldCharType="begin"/>
+      </w:r>
+      <w:r>
+        <w:instrText xml:space="preserve"> DOCPROPERTY  "$Base Rel</w:instrText>
+      </w:r>
+      <w:r>
+        <w:instrText xml:space="preserve">ease$"  \* MERGEFORMAT </w:instrText>
+      </w:r>
+      <w:r>
+        <w:fldChar w:fldCharType="separate"/>
+      </w:r>
+      <w:r>
+        <w:t>4.5.0.0</w:t>
+      </w:r>
+      <w:r>
+        <w:fldChar w:fldCharType="end"/>
+      </w:r>
       <w:r>
         <w:t xml:space="preserve"> Fix </w:t>
       </w:r>
-      <w:fldSimple w:instr=" DOCPROPERTY  &quot;$Fix Number$&quot;  \* MERGEFORMAT ">
-        <w:r>
-          <w:t>32</w:t>
-        </w:r>
-      </w:fldSimple>
+      <w:r>
+        <w:fldChar w:fldCharType="begin"/>
+      </w:r>
+      <w:r>
+        <w:instrText xml:space="preserve"> DOCPROPERTY  "$Fix Number$"  \* MERGEFORMAT </w:instrText>
+      </w:r>
+      <w:r>
+        <w:fldChar w:fldCharType="separate"/>
+      </w:r>
+      <w:r>
+        <w:t>32</w:t>
+      </w:r>
+      <w:r>
+        <w:fldChar w:fldCharType="end"/>
+      </w:r>
       <w:r>
         <w:t xml:space="preserve"> </w:t>
       </w:r>
@@ -675,17 +728,27 @@
             <w:pPr>
               <w:pStyle w:val="TableText"/>
             </w:pPr>
-            <w:fldSimple w:instr=" DOCPROPERTY  &quot;$Base Release$&quot;  \* MERGEFORMAT ">
-              <w:r>
-                <w:t>4.</w:t>
-              </w:r>
-              <w:r>
-                <w:t>6</w:t>
-              </w:r>
-              <w:r>
-                <w:t>.0.0</w:t>
-              </w:r>
-            </w:fldSimple>
+            <w:r>
+              <w:fldChar w:fldCharType="begin"/>
+            </w:r>
+            <w:r>
+              <w:instrText xml:space="preserve"> DOCPROPERTY  "$Base Release$"  \* MERGEFORMAT </w:instrText>
+            </w:r>
+            <w:r>
+              <w:fldChar w:fldCharType="separate"/>
+            </w:r>
+            <w:r>
+              <w:t>4.</w:t>
+            </w:r>
+            <w:r>
+              <w:t>6</w:t>
+            </w:r>
+            <w:r>
+              <w:t>.0.0</w:t>
+            </w:r>
+            <w:r>
+              <w:fldChar w:fldCharType="end"/>
+            </w:r>
           </w:p>
         </w:tc>
       </w:tr>
@@ -809,15 +872,29 @@
               </w:rPr>
               <w:t xml:space="preserve">that </w:t>
             </w:r>
-            <w:fldSimple w:instr=" DOCPROPERTY  &quot;$Bentley Select Release$&quot;  \* MERGEFORMAT ">
-              <w:r>
-                <w:rPr>
-                  <w:sz w:val="16"/>
-                  <w:szCs w:val="16"/>
-                </w:rPr>
-                <w:t>$Bentley Select Release$</w:t>
-              </w:r>
-            </w:fldSimple>
+            <w:r>
+              <w:fldChar w:fldCharType="begin"/>
+            </w:r>
+            <w:r>
+              <w:instrText xml:space="preserve"> DOCPROPERTY  "$Bentley Select Release$"  \* MERGEFORMAT </w:instrText>
+            </w:r>
+            <w:r>
+              <w:fldChar w:fldCharType="separate"/>
+            </w:r>
+            <w:r>
+              <w:rPr>
+                <w:sz w:val="16"/>
+                <w:szCs w:val="16"/>
+              </w:rPr>
+              <w:t>$Bentley Select Release$</w:t>
+            </w:r>
+            <w:r>
+              <w:rPr>
+                <w:sz w:val="16"/>
+                <w:szCs w:val="16"/>
+              </w:rPr>
+              <w:fldChar w:fldCharType="end"/>
+            </w:r>
             <w:r>
               <w:rPr>
                 <w:sz w:val="16"/>
@@ -877,20 +954,33 @@
               </w:rPr>
               <w:t xml:space="preserve">At the prompt type START </w:t>
             </w:r>
-            <w:fldSimple w:instr=" DOCPROPERTY  &quot;$Install SQL Script$&quot;  \* MERGEFORMAT ">
-              <w:r>
-                <w:rPr>
-                  <w:szCs w:val="16"/>
-                </w:rPr>
-                <w:t>nm_4600_fix3</w:t>
-              </w:r>
-              <w:r>
-                <w:rPr>
-                  <w:szCs w:val="16"/>
-                </w:rPr>
-                <w:t>.sql</w:t>
-              </w:r>
-            </w:fldSimple>
+            <w:r>
+              <w:fldChar w:fldCharType="begin"/>
+            </w:r>
+            <w:r>
+              <w:instrText xml:space="preserve"> DOCPROPERTY  "$Install SQL Script$"  \* MERGEFORMAT </w:instrText>
+            </w:r>
+            <w:r>
+              <w:fldChar w:fldCharType="separate"/>
+            </w:r>
+            <w:r>
+              <w:rPr>
+                <w:szCs w:val="16"/>
+              </w:rPr>
+              <w:t>nm_4600_fix3</w:t>
+            </w:r>
+            <w:r>
+              <w:rPr>
+                <w:szCs w:val="16"/>
+              </w:rPr>
+              <w:t>.sql</w:t>
+            </w:r>
+            <w:r>
+              <w:rPr>
+                <w:szCs w:val="16"/>
+              </w:rPr>
+              <w:fldChar w:fldCharType="end"/>
+            </w:r>
             <w:r>
               <w:rPr>
                 <w:szCs w:val="16"/>
@@ -1354,10 +1444,8 @@
               <w:pStyle w:val="TableText"/>
             </w:pPr>
             <w:r>
-              <w:t>1.0</w:t>
+              <w:t>1.1</w:t>
             </w:r>
-            <w:bookmarkStart w:id="3" w:name="_GoBack"/>
-            <w:bookmarkEnd w:id="3"/>
           </w:p>
         </w:tc>
       </w:tr>
@@ -1373,6 +1461,8 @@
           <w:szCs w:val="20"/>
         </w:rPr>
       </w:pPr>
+      <w:bookmarkStart w:id="3" w:name="_GoBack"/>
+      <w:bookmarkEnd w:id="3"/>
       <w:r>
         <w:br w:type="page"/>
       </w:r>
@@ -2376,11 +2466,21 @@
           <w:pPr>
             <w:pStyle w:val="Header"/>
           </w:pPr>
-          <w:fldSimple w:instr=" TITLE   \* MERGEFORMAT ">
-            <w:r>
-              <w:t>Network Manager 4.4.0.0 Fix 36 Release Note</w:t>
-            </w:r>
-          </w:fldSimple>
+          <w:r>
+            <w:fldChar w:fldCharType="begin"/>
+          </w:r>
+          <w:r>
+            <w:instrText xml:space="preserve"> TITLE   \* MERGEFORMAT </w:instrText>
+          </w:r>
+          <w:r>
+            <w:fldChar w:fldCharType="separate"/>
+          </w:r>
+          <w:r>
+            <w:t>Network Manager 4.4.0.0 Fix 36 Release Note</w:t>
+          </w:r>
+          <w:r>
+            <w:fldChar w:fldCharType="end"/>
+          </w:r>
         </w:p>
       </w:tc>
     </w:tr>
@@ -2442,7 +2542,7 @@
             <w:fldChar w:fldCharType="separate"/>
           </w:r>
           <w:r>
-            <w:t>8-Mar-13</w:t>
+            <w:t>5-Apr-13</w:t>
           </w:r>
           <w:r>
             <w:fldChar w:fldCharType="end"/>
@@ -2602,11 +2702,21 @@
               <w:rStyle w:val="HighlightText"/>
             </w:rPr>
           </w:pPr>
-          <w:fldSimple w:instr=" DOCPROPERTY  $Product$  \* MERGEFORMAT ">
-            <w:r>
-              <w:t>Network Manager</w:t>
-            </w:r>
-          </w:fldSimple>
+          <w:r>
+            <w:fldChar w:fldCharType="begin"/>
+          </w:r>
+          <w:r>
+            <w:instrText xml:space="preserve"> DOCPROPERTY  $Product$  \* MERGEFORMAT </w:instrText>
+          </w:r>
+          <w:r>
+            <w:fldChar w:fldCharType="separate"/>
+          </w:r>
+          <w:r>
+            <w:t>Network Manager</w:t>
+          </w:r>
+          <w:r>
+            <w:fldChar w:fldCharType="end"/>
+          </w:r>
           <w:r>
             <w:t xml:space="preserve"> Fix Release Notes</w:t>
           </w:r>
@@ -2622,17 +2732,27 @@
           <w:r>
             <w:fldChar w:fldCharType="end"/>
           </w:r>
-          <w:fldSimple w:instr=" TITLE   \* MERGEFORMAT ">
-            <w:r>
-              <w:t>Network Manager 4.</w:t>
-            </w:r>
-            <w:r>
-              <w:t xml:space="preserve">6.0.0 Fix 3 </w:t>
-            </w:r>
-            <w:r>
-              <w:t>Release Note</w:t>
-            </w:r>
-          </w:fldSimple>
+          <w:r>
+            <w:fldChar w:fldCharType="begin"/>
+          </w:r>
+          <w:r>
+            <w:instrText xml:space="preserve"> TITLE   \* MERGEFORMAT </w:instrText>
+          </w:r>
+          <w:r>
+            <w:fldChar w:fldCharType="separate"/>
+          </w:r>
+          <w:r>
+            <w:t>Network Manager 4.</w:t>
+          </w:r>
+          <w:r>
+            <w:t xml:space="preserve">6.0.0 Fix 3 </w:t>
+          </w:r>
+          <w:r>
+            <w:t>Release Note</w:t>
+          </w:r>
+          <w:r>
+            <w:fldChar w:fldCharType="end"/>
+          </w:r>
         </w:p>
       </w:tc>
     </w:tr>
@@ -2658,17 +2778,27 @@
           <w:vAlign w:val="center"/>
         </w:tcPr>
         <w:p>
-          <w:fldSimple w:instr=" DOCPROPERTY  &quot;$Base Release$&quot;  \* MERGEFORMAT ">
-            <w:r>
-              <w:t>4.</w:t>
-            </w:r>
-            <w:r>
-              <w:t>6</w:t>
-            </w:r>
-            <w:r>
-              <w:t>.0.0</w:t>
-            </w:r>
-          </w:fldSimple>
+          <w:r>
+            <w:fldChar w:fldCharType="begin"/>
+          </w:r>
+          <w:r>
+            <w:instrText xml:space="preserve"> DOCPROPERTY  "$Base Release$"  \* MERGEFORMAT </w:instrText>
+          </w:r>
+          <w:r>
+            <w:fldChar w:fldCharType="separate"/>
+          </w:r>
+          <w:r>
+            <w:t>4.</w:t>
+          </w:r>
+          <w:r>
+            <w:t>6</w:t>
+          </w:r>
+          <w:r>
+            <w:t>.0.0</w:t>
+          </w:r>
+          <w:r>
+            <w:fldChar w:fldCharType="end"/>
+          </w:r>
           <w:r>
             <w:t xml:space="preserve"> Fix </w:t>
           </w:r>
@@ -2698,11 +2828,21 @@
           <w:r>
             <w:t xml:space="preserve">: </w:t>
           </w:r>
-          <w:fldSimple w:instr=" DOCPROPERTY  &quot;$Release Date$&quot;  \* MERGEFORMAT ">
-            <w:r>
-              <w:t>8th March 2013</w:t>
-            </w:r>
-          </w:fldSimple>
+          <w:r>
+            <w:fldChar w:fldCharType="begin"/>
+          </w:r>
+          <w:r>
+            <w:instrText xml:space="preserve"> DOCPROPERTY  "$Release Date$"  \* MERGEFORMAT </w:instrText>
+          </w:r>
+          <w:r>
+            <w:fldChar w:fldCharType="separate"/>
+          </w:r>
+          <w:r>
+            <w:t>8th March 2013</w:t>
+          </w:r>
+          <w:r>
+            <w:fldChar w:fldCharType="end"/>
+          </w:r>
         </w:p>
       </w:tc>
       <w:tc>
@@ -2727,7 +2867,7 @@
             <w:rPr>
               <w:noProof/>
             </w:rPr>
-            <w:t>2</w:t>
+            <w:t>3</w:t>
           </w:r>
           <w:r>
             <w:rPr>

</xml_diff>

<commit_message>
form fields inside word doc were not posted - so although the document was correct, the pdf version had earlier, unposted changes
git-svn-id: svn://127.0.0.1/Core@7908 17c802ae-cbca-534c-9e8e-6d19a4926c45
</commit_message>
<xml_diff>
--- a/trunk/doc/readme_exnm04060003en_updt3.docx
+++ b/trunk/doc/readme_exnm04060003en_updt3.docx
@@ -9,7 +9,10 @@
     <w:p/>
     <w:p/>
     <w:p/>
-    <w:p/>
+    <w:p>
+      <w:bookmarkStart w:id="0" w:name="_GoBack"/>
+      <w:bookmarkEnd w:id="0"/>
+    </w:p>
     <w:p/>
     <w:p/>
     <w:p>
@@ -70,21 +73,11 @@
       <w:pPr>
         <w:pStyle w:val="coverinfo"/>
       </w:pPr>
-      <w:r>
-        <w:fldChar w:fldCharType="begin"/>
-      </w:r>
-      <w:r>
-        <w:instrText xml:space="preserve"> DOCPROPERTY  $Product$  \* MERGEFORMAT </w:instrText>
-      </w:r>
-      <w:r>
-        <w:fldChar w:fldCharType="separate"/>
-      </w:r>
-      <w:r>
-        <w:t>Network Manager</w:t>
-      </w:r>
-      <w:r>
-        <w:fldChar w:fldCharType="end"/>
-      </w:r>
+      <w:fldSimple w:instr=" DOCPROPERTY  $Product$  \* MERGEFORMAT ">
+        <w:r>
+          <w:t>Network Manager</w:t>
+        </w:r>
+      </w:fldSimple>
     </w:p>
     <w:p>
       <w:pPr>
@@ -130,24 +123,11 @@
           <w:docGrid w:linePitch="360"/>
         </w:sectPr>
       </w:pPr>
-      <w:r>
-        <w:fldChar w:fldCharType="begin"/>
-      </w:r>
-      <w:r>
-        <w:instrText xml:space="preserve"> DOCPROPERTY  "$Base Release$"  \* MERGEFORMAT </w:instrText>
-      </w:r>
-      <w:r>
-        <w:fldChar w:fldCharType="separate"/>
-      </w:r>
-      <w:r>
-        <w:t>4.6</w:t>
-      </w:r>
-      <w:r>
-        <w:t>.0.0</w:t>
-      </w:r>
-      <w:r>
-        <w:fldChar w:fldCharType="end"/>
-      </w:r>
+      <w:fldSimple w:instr=" DOCPROPERTY  &quot;$Base Release$&quot;  \* MERGEFORMAT ">
+        <w:r>
+          <w:t>4.6.0.0</w:t>
+        </w:r>
+      </w:fldSimple>
       <w:r>
         <w:t xml:space="preserve"> Fix </w:t>
       </w:r>
@@ -223,7 +203,7 @@
         <w:rPr>
           <w:noProof/>
         </w:rPr>
-        <w:instrText xml:space="preserve"> PAGEREF _Toc350506311 \h </w:instrText>
+        <w:instrText xml:space="preserve"> PAGEREF _Toc352923652 \h </w:instrText>
       </w:r>
       <w:r>
         <w:rPr>
@@ -299,7 +279,7 @@
         <w:rPr>
           <w:noProof/>
         </w:rPr>
-        <w:instrText xml:space="preserve"> PAGEREF _Toc350506312 \h </w:instrText>
+        <w:instrText xml:space="preserve"> PAGEREF _Toc352923653 \h </w:instrText>
       </w:r>
       <w:r>
         <w:rPr>
@@ -375,7 +355,7 @@
         <w:rPr>
           <w:noProof/>
         </w:rPr>
-        <w:instrText xml:space="preserve"> PAGEREF _Toc350506313 \h </w:instrText>
+        <w:instrText xml:space="preserve"> PAGEREF _Toc352923654 \h </w:instrText>
       </w:r>
       <w:r>
         <w:rPr>
@@ -451,7 +431,7 @@
         <w:rPr>
           <w:noProof/>
         </w:rPr>
-        <w:instrText xml:space="preserve"> PAGEREF _Toc350506314 \h </w:instrText>
+        <w:instrText xml:space="preserve"> PAGEREF _Toc352923655 \h </w:instrText>
       </w:r>
       <w:r>
         <w:rPr>
@@ -527,7 +507,7 @@
         <w:rPr>
           <w:noProof/>
         </w:rPr>
-        <w:instrText xml:space="preserve"> PAGEREF _Toc350506315 \h </w:instrText>
+        <w:instrText xml:space="preserve"> PAGEREF _Toc352923656 \h </w:instrText>
       </w:r>
       <w:r>
         <w:rPr>
@@ -570,12 +550,12 @@
       <w:pPr>
         <w:pStyle w:val="Heading1"/>
       </w:pPr>
-      <w:bookmarkStart w:id="0" w:name="_Toc350506311"/>
+      <w:bookmarkStart w:id="1" w:name="_Toc352923652"/>
       <w:r>
         <w:lastRenderedPageBreak/>
         <w:t>Introduction</w:t>
       </w:r>
-      <w:bookmarkEnd w:id="0"/>
+      <w:bookmarkEnd w:id="1"/>
       <w:r>
         <w:t xml:space="preserve"> </w:t>
       </w:r>
@@ -584,72 +564,39 @@
       <w:r>
         <w:t xml:space="preserve">This document defines the changes made to the </w:t>
       </w:r>
+      <w:fldSimple w:instr=" DOCPROPERTY  $Product$  \* MERGEFORMAT ">
+        <w:r>
+          <w:t>Network Manager</w:t>
+        </w:r>
+      </w:fldSimple>
       <w:r>
         <w:fldChar w:fldCharType="begin"/>
       </w:r>
       <w:r>
-        <w:instrText xml:space="preserve"> DOCPROPERTY  $Product$  \* MERGEFORMAT </w:instrText>
-      </w:r>
-      <w:r>
-        <w:fldChar w:fldCharType="separate"/>
-      </w:r>
-      <w:r>
-        <w:t>Network Manager</w:t>
+        <w:instrText xml:space="preserve"> SUBJECT   \* MERGEFORMAT </w:instrText>
       </w:r>
       <w:r>
         <w:fldChar w:fldCharType="end"/>
       </w:r>
       <w:r>
-        <w:fldChar w:fldCharType="begin"/>
-      </w:r>
-      <w:r>
-        <w:instrText xml:space="preserve"> SUBJECT   \* MERGEFORMAT </w:instrText>
-      </w:r>
-      <w:r>
-        <w:fldChar w:fldCharType="end"/>
-      </w:r>
-      <w:r>
         <w:t xml:space="preserve"> </w:t>
       </w:r>
       <w:r>
         <w:t xml:space="preserve">product for </w:t>
       </w:r>
-      <w:r>
-        <w:fldChar w:fldCharType="begin"/>
-      </w:r>
-      <w:r>
-        <w:instrText xml:space="preserve"> DOCPROPERTY  "$Base Rel</w:instrText>
-      </w:r>
-      <w:r>
-        <w:instrText xml:space="preserve">ease$"  \* MERGEFORMAT </w:instrText>
-      </w:r>
-      <w:r>
-        <w:fldChar w:fldCharType="separate"/>
-      </w:r>
-      <w:r>
-        <w:t>4.5.0.0</w:t>
-      </w:r>
-      <w:r>
-        <w:fldChar w:fldCharType="end"/>
-      </w:r>
+      <w:fldSimple w:instr=" DOCPROPERTY  &quot;$Base Release$&quot;  \* MERGEFORMAT ">
+        <w:r>
+          <w:t>4.6.0.0</w:t>
+        </w:r>
+      </w:fldSimple>
       <w:r>
         <w:t xml:space="preserve"> Fix </w:t>
       </w:r>
-      <w:r>
-        <w:fldChar w:fldCharType="begin"/>
-      </w:r>
-      <w:r>
-        <w:instrText xml:space="preserve"> DOCPROPERTY  "$Fix Number$"  \* MERGEFORMAT </w:instrText>
-      </w:r>
-      <w:r>
-        <w:fldChar w:fldCharType="separate"/>
-      </w:r>
-      <w:r>
-        <w:t>32</w:t>
-      </w:r>
-      <w:r>
-        <w:fldChar w:fldCharType="end"/>
-      </w:r>
+      <w:fldSimple w:instr=" DOCPROPERTY  &quot;$Fix Number$&quot;  \* MERGEFORMAT ">
+        <w:r>
+          <w:t>3</w:t>
+        </w:r>
+      </w:fldSimple>
       <w:r>
         <w:t xml:space="preserve"> </w:t>
       </w:r>
@@ -666,11 +613,11 @@
       <w:pPr>
         <w:pStyle w:val="Heading1"/>
       </w:pPr>
-      <w:bookmarkStart w:id="1" w:name="_Toc350506312"/>
+      <w:bookmarkStart w:id="2" w:name="_Toc352923653"/>
       <w:r>
         <w:t>Fix Details</w:t>
       </w:r>
-      <w:bookmarkEnd w:id="1"/>
+      <w:bookmarkEnd w:id="2"/>
     </w:p>
     <w:tbl>
       <w:tblPr>
@@ -728,27 +675,11 @@
             <w:pPr>
               <w:pStyle w:val="TableText"/>
             </w:pPr>
-            <w:r>
-              <w:fldChar w:fldCharType="begin"/>
-            </w:r>
-            <w:r>
-              <w:instrText xml:space="preserve"> DOCPROPERTY  "$Base Release$"  \* MERGEFORMAT </w:instrText>
-            </w:r>
-            <w:r>
-              <w:fldChar w:fldCharType="separate"/>
-            </w:r>
-            <w:r>
-              <w:t>4.</w:t>
-            </w:r>
-            <w:r>
-              <w:t>6</w:t>
-            </w:r>
-            <w:r>
-              <w:t>.0.0</w:t>
-            </w:r>
-            <w:r>
-              <w:fldChar w:fldCharType="end"/>
-            </w:r>
+            <w:fldSimple w:instr=" DOCPROPERTY  &quot;$Base Release$&quot;  \* MERGEFORMAT ">
+              <w:r>
+                <w:t>4.6.0.0</w:t>
+              </w:r>
+            </w:fldSimple>
           </w:p>
         </w:tc>
       </w:tr>
@@ -872,29 +803,15 @@
               </w:rPr>
               <w:t xml:space="preserve">that </w:t>
             </w:r>
-            <w:r>
-              <w:fldChar w:fldCharType="begin"/>
-            </w:r>
-            <w:r>
-              <w:instrText xml:space="preserve"> DOCPROPERTY  "$Bentley Select Release$"  \* MERGEFORMAT </w:instrText>
-            </w:r>
-            <w:r>
-              <w:fldChar w:fldCharType="separate"/>
-            </w:r>
-            <w:r>
-              <w:rPr>
-                <w:sz w:val="16"/>
-                <w:szCs w:val="16"/>
-              </w:rPr>
-              <w:t>$Bentley Select Release$</w:t>
-            </w:r>
-            <w:r>
-              <w:rPr>
-                <w:sz w:val="16"/>
-                <w:szCs w:val="16"/>
-              </w:rPr>
-              <w:fldChar w:fldCharType="end"/>
-            </w:r>
+            <w:fldSimple w:instr=" DOCPROPERTY  &quot;$Bentley Select Release$&quot;  \* MERGEFORMAT ">
+              <w:r>
+                <w:rPr>
+                  <w:sz w:val="16"/>
+                  <w:szCs w:val="16"/>
+                </w:rPr>
+                <w:t>exnm04060003en_updt3</w:t>
+              </w:r>
+            </w:fldSimple>
             <w:r>
               <w:rPr>
                 <w:sz w:val="16"/>
@@ -954,33 +871,14 @@
               </w:rPr>
               <w:t xml:space="preserve">At the prompt type START </w:t>
             </w:r>
-            <w:r>
-              <w:fldChar w:fldCharType="begin"/>
-            </w:r>
-            <w:r>
-              <w:instrText xml:space="preserve"> DOCPROPERTY  "$Install SQL Script$"  \* MERGEFORMAT </w:instrText>
-            </w:r>
-            <w:r>
-              <w:fldChar w:fldCharType="separate"/>
-            </w:r>
-            <w:r>
-              <w:rPr>
-                <w:szCs w:val="16"/>
-              </w:rPr>
-              <w:t>nm_4600_fix3</w:t>
-            </w:r>
-            <w:r>
-              <w:rPr>
-                <w:szCs w:val="16"/>
-              </w:rPr>
-              <w:t>.sql</w:t>
-            </w:r>
-            <w:r>
-              <w:rPr>
-                <w:szCs w:val="16"/>
-              </w:rPr>
-              <w:fldChar w:fldCharType="end"/>
-            </w:r>
+            <w:fldSimple w:instr=" DOCPROPERTY  &quot;$Install SQL Script$&quot;  \* MERGEFORMAT ">
+              <w:r>
+                <w:rPr>
+                  <w:szCs w:val="16"/>
+                </w:rPr>
+                <w:t>nm_4600_fix3.sql</w:t>
+              </w:r>
+            </w:fldSimple>
             <w:r>
               <w:rPr>
                 <w:szCs w:val="16"/>
@@ -1173,11 +1071,11 @@
       <w:pPr>
         <w:pStyle w:val="Heading1"/>
       </w:pPr>
-      <w:bookmarkStart w:id="2" w:name="_Toc350506313"/>
+      <w:bookmarkStart w:id="3" w:name="_Toc352923654"/>
       <w:r>
         <w:t>List of Amended Files</w:t>
       </w:r>
-      <w:bookmarkEnd w:id="2"/>
+      <w:bookmarkEnd w:id="3"/>
     </w:p>
     <w:tbl>
       <w:tblPr>
@@ -1461,8 +1359,6 @@
           <w:szCs w:val="20"/>
         </w:rPr>
       </w:pPr>
-      <w:bookmarkStart w:id="3" w:name="_GoBack"/>
-      <w:bookmarkEnd w:id="3"/>
       <w:r>
         <w:br w:type="page"/>
       </w:r>
@@ -1471,7 +1367,7 @@
       <w:pPr>
         <w:pStyle w:val="Heading1"/>
       </w:pPr>
-      <w:bookmarkStart w:id="4" w:name="_Toc350506314"/>
+      <w:bookmarkStart w:id="4" w:name="_Toc352923655"/>
       <w:r>
         <w:lastRenderedPageBreak/>
         <w:t>Description of the Changes</w:t>
@@ -1915,7 +1811,7 @@
       <w:pPr>
         <w:pStyle w:val="Heading1"/>
       </w:pPr>
-      <w:bookmarkStart w:id="5" w:name="_Toc350506315"/>
+      <w:bookmarkStart w:id="5" w:name="_Toc352923656"/>
       <w:r>
         <w:t>Log No. Summary</w:t>
       </w:r>
@@ -2466,21 +2362,11 @@
           <w:pPr>
             <w:pStyle w:val="Header"/>
           </w:pPr>
-          <w:r>
-            <w:fldChar w:fldCharType="begin"/>
-          </w:r>
-          <w:r>
-            <w:instrText xml:space="preserve"> TITLE   \* MERGEFORMAT </w:instrText>
-          </w:r>
-          <w:r>
-            <w:fldChar w:fldCharType="separate"/>
-          </w:r>
-          <w:r>
-            <w:t>Network Manager 4.4.0.0 Fix 36 Release Note</w:t>
-          </w:r>
-          <w:r>
-            <w:fldChar w:fldCharType="end"/>
-          </w:r>
+          <w:fldSimple w:instr=" TITLE   \* MERGEFORMAT ">
+            <w:r>
+              <w:t>Network Manager 4.4.0.0 Fix 36 Release Note</w:t>
+            </w:r>
+          </w:fldSimple>
         </w:p>
       </w:tc>
     </w:tr>
@@ -2640,7 +2526,7 @@
               <w:noProof/>
             </w:rPr>
             <w:drawing>
-              <wp:inline distT="0" distB="0" distL="0" distR="0" wp14:anchorId="4F1A31F9" wp14:editId="3AFBF892">
+              <wp:inline distT="0" distB="0" distL="0" distR="0" wp14:anchorId="18A58BEA" wp14:editId="21F5601C">
                 <wp:extent cx="2028825" cy="495300"/>
                 <wp:effectExtent l="0" t="0" r="9525" b="0"/>
                 <wp:docPr id="2" name="Picture 2" descr="BentleyLOGO_4C_no-tag"/>
@@ -2702,53 +2588,22 @@
               <w:rStyle w:val="HighlightText"/>
             </w:rPr>
           </w:pPr>
-          <w:r>
-            <w:fldChar w:fldCharType="begin"/>
-          </w:r>
-          <w:r>
-            <w:instrText xml:space="preserve"> DOCPROPERTY  $Product$  \* MERGEFORMAT </w:instrText>
-          </w:r>
-          <w:r>
-            <w:fldChar w:fldCharType="separate"/>
-          </w:r>
-          <w:r>
-            <w:t>Network Manager</w:t>
-          </w:r>
-          <w:r>
-            <w:fldChar w:fldCharType="end"/>
-          </w:r>
+          <w:fldSimple w:instr=" DOCPROPERTY  $Product$  \* MERGEFORMAT ">
+            <w:r>
+              <w:t>Network Manager</w:t>
+            </w:r>
+          </w:fldSimple>
           <w:r>
             <w:t xml:space="preserve"> Fix Release Notes</w:t>
           </w:r>
           <w:r>
-            <w:t xml:space="preserve"> - </w:t>
+            <w:t xml:space="preserve"> </w:t>
           </w:r>
           <w:r>
             <w:fldChar w:fldCharType="begin"/>
           </w:r>
           <w:r>
             <w:instrText xml:space="preserve"> SUBJECT   \* MERGEFORMAT </w:instrText>
-          </w:r>
-          <w:r>
-            <w:fldChar w:fldCharType="end"/>
-          </w:r>
-          <w:r>
-            <w:fldChar w:fldCharType="begin"/>
-          </w:r>
-          <w:r>
-            <w:instrText xml:space="preserve"> TITLE   \* MERGEFORMAT </w:instrText>
-          </w:r>
-          <w:r>
-            <w:fldChar w:fldCharType="separate"/>
-          </w:r>
-          <w:r>
-            <w:t>Network Manager 4.</w:t>
-          </w:r>
-          <w:r>
-            <w:t xml:space="preserve">6.0.0 Fix 3 </w:t>
-          </w:r>
-          <w:r>
-            <w:t>Release Note</w:t>
           </w:r>
           <w:r>
             <w:fldChar w:fldCharType="end"/>
@@ -2778,27 +2633,11 @@
           <w:vAlign w:val="center"/>
         </w:tcPr>
         <w:p>
-          <w:r>
-            <w:fldChar w:fldCharType="begin"/>
-          </w:r>
-          <w:r>
-            <w:instrText xml:space="preserve"> DOCPROPERTY  "$Base Release$"  \* MERGEFORMAT </w:instrText>
-          </w:r>
-          <w:r>
-            <w:fldChar w:fldCharType="separate"/>
-          </w:r>
-          <w:r>
-            <w:t>4.</w:t>
-          </w:r>
-          <w:r>
-            <w:t>6</w:t>
-          </w:r>
-          <w:r>
-            <w:t>.0.0</w:t>
-          </w:r>
-          <w:r>
-            <w:fldChar w:fldCharType="end"/>
-          </w:r>
+          <w:fldSimple w:instr=" DOCPROPERTY  &quot;$Base Release$&quot;  \* MERGEFORMAT ">
+            <w:r>
+              <w:t>4.6.0.0</w:t>
+            </w:r>
+          </w:fldSimple>
           <w:r>
             <w:t xml:space="preserve"> Fix </w:t>
           </w:r>
@@ -2828,21 +2667,11 @@
           <w:r>
             <w:t xml:space="preserve">: </w:t>
           </w:r>
-          <w:r>
-            <w:fldChar w:fldCharType="begin"/>
-          </w:r>
-          <w:r>
-            <w:instrText xml:space="preserve"> DOCPROPERTY  "$Release Date$"  \* MERGEFORMAT </w:instrText>
-          </w:r>
-          <w:r>
-            <w:fldChar w:fldCharType="separate"/>
-          </w:r>
-          <w:r>
-            <w:t>8th March 2013</w:t>
-          </w:r>
-          <w:r>
-            <w:fldChar w:fldCharType="end"/>
-          </w:r>
+          <w:fldSimple w:instr=" DOCPROPERTY  &quot;$Release Date$&quot;  \* MERGEFORMAT ">
+            <w:r>
+              <w:t>5th April 2013</w:t>
+            </w:r>
+          </w:fldSimple>
         </w:p>
       </w:tc>
       <w:tc>
@@ -2867,7 +2696,7 @@
             <w:rPr>
               <w:noProof/>
             </w:rPr>
-            <w:t>3</w:t>
+            <w:t>1</w:t>
           </w:r>
           <w:r>
             <w:rPr>

</xml_diff>